<commit_message>
Clarify issue with pseudo-inline shapes and prepare for publish
</commit_message>
<xml_diff>
--- a/test-files/DOCX/Shapes.docx
+++ b/test-files/DOCX/Shapes.docx
@@ -2,6 +2,111 @@
 <file path=word/document.xml><?xml version="1.0" encoding="utf-8"?>
 <w:document xmlns:wpc="http://schemas.microsoft.com/office/word/2010/wordprocessingCanvas" xmlns:cx="http://schemas.microsoft.com/office/drawing/2014/chartex" xmlns:cx1="http://schemas.microsoft.com/office/drawing/2015/9/8/chartex" xmlns:cx2="http://schemas.microsoft.com/office/drawing/2015/10/21/chartex" xmlns:cx3="http://schemas.microsoft.com/office/drawing/2016/5/9/chartex" xmlns:cx4="http://schemas.microsoft.com/office/drawing/2016/5/10/chartex" xmlns:cx5="http://schemas.microsoft.com/office/drawing/2016/5/11/chartex" xmlns:cx6="http://schemas.microsoft.com/office/drawing/2016/5/12/chartex" xmlns:cx7="http://schemas.microsoft.com/office/drawing/2016/5/13/chartex" xmlns:cx8="http://schemas.microsoft.com/office/drawing/2016/5/14/chartex" xmlns:mc="http://schemas.openxmlformats.org/markup-compatibility/2006" xmlns:aink="http://schemas.microsoft.com/office/drawing/2016/ink" xmlns:am3d="http://schemas.microsoft.com/office/drawing/2017/model3d" xmlns:o="urn:schemas-microsoft-com:office:office" xmlns:oel="http://schemas.microsoft.com/office/2019/extlst" xmlns:r="http://schemas.openxmlformats.org/officeDocument/2006/relationships" xmlns:m="http://schemas.openxmlformats.org/officeDocument/2006/math" xmlns:v="urn:schemas-microsoft-com:vml" xmlns:wp14="http://schemas.microsoft.com/office/word/2010/wordprocessingDrawing" xmlns:wp="http://schemas.openxmlformats.org/drawingml/2006/wordprocessingDrawing" xmlns:w10="urn:schemas-microsoft-com:office:word" xmlns:w="http://schemas.openxmlformats.org/wordprocessingml/2006/main" xmlns:w14="http://schemas.microsoft.com/office/word/2010/wordml" xmlns:w15="http://schemas.microsoft.com/office/word/2012/wordml" xmlns:w16cex="http://schemas.microsoft.com/office/word/2018/wordml/cex" xmlns:w16cid="http://schemas.microsoft.com/office/word/2016/wordml/cid" xmlns:w16="http://schemas.microsoft.com/office/word/2018/wordml" xmlns:w16du="http://schemas.microsoft.com/office/word/2023/wordml/word16du" xmlns:w16sdtdh="http://schemas.microsoft.com/office/word/2020/wordml/sdtdatahash" xmlns:w16sdtfl="http://schemas.microsoft.com/office/word/2024/wordml/sdtformatlock" xmlns:w16se="http://schemas.microsoft.com/office/word/2015/wordml/symex" xmlns:wpg="http://schemas.microsoft.com/office/word/2010/wordprocessingGroup" xmlns:wpi="http://schemas.microsoft.com/office/word/2010/wordprocessingInk" xmlns:wne="http://schemas.microsoft.com/office/word/2006/wordml" xmlns:wps="http://schemas.microsoft.com/office/word/2010/wordprocessingShape" mc:Ignorable="w14 w15 w16se w16cid w16 w16cex w16sdtdh w16sdtfl w16du wp14">
   <w:body>
+    <w:p>
+      <w:r>
+        <w:t xml:space="preserve">Pseudo-inline shape: </w:t>
+      </w:r>
+      <w:r>
+        <w:rPr>
+          <w:noProof/>
+        </w:rPr>
+        <mc:AlternateContent>
+          <mc:Choice Requires="wps">
+            <w:drawing>
+              <wp:inline distT="0" distB="0" distL="0" distR="0" wp14:anchorId="18E1B5F0" wp14:editId="260D715C">
+                <wp:extent cx="525780" cy="502920"/>
+                <wp:effectExtent l="0" t="0" r="26670" b="11430"/>
+                <wp:docPr id="253838309" name="Simbolo &quot;Non consentito&quot; 12"/>
+                <wp:cNvGraphicFramePr/>
+                <a:graphic xmlns:a="http://schemas.openxmlformats.org/drawingml/2006/main">
+                  <a:graphicData uri="http://schemas.microsoft.com/office/word/2010/wordprocessingShape">
+                    <wps:wsp>
+                      <wps:cNvSpPr/>
+                      <wps:spPr>
+                        <a:xfrm>
+                          <a:off x="0" y="0"/>
+                          <a:ext cx="525780" cy="502920"/>
+                        </a:xfrm>
+                        <a:prstGeom prst="noSmoking">
+                          <a:avLst/>
+                        </a:prstGeom>
+                      </wps:spPr>
+                      <wps:style>
+                        <a:lnRef idx="2">
+                          <a:schemeClr val="accent1">
+                            <a:shade val="15000"/>
+                          </a:schemeClr>
+                        </a:lnRef>
+                        <a:fillRef idx="1">
+                          <a:schemeClr val="accent1"/>
+                        </a:fillRef>
+                        <a:effectRef idx="0">
+                          <a:schemeClr val="accent1"/>
+                        </a:effectRef>
+                        <a:fontRef idx="minor">
+                          <a:schemeClr val="lt1"/>
+                        </a:fontRef>
+                      </wps:style>
+                      <wps:bodyPr rot="0" spcFirstLastPara="0" vertOverflow="overflow" horzOverflow="overflow" vert="horz" wrap="square" lIns="91440" tIns="45720" rIns="91440" bIns="45720" numCol="1" spcCol="0" rtlCol="0" fromWordArt="0" anchor="ctr" anchorCtr="0" forceAA="0" compatLnSpc="1">
+                        <a:prstTxWarp prst="textNoShape">
+                          <a:avLst/>
+                        </a:prstTxWarp>
+                        <a:noAutofit/>
+                      </wps:bodyPr>
+                    </wps:wsp>
+                  </a:graphicData>
+                </a:graphic>
+              </wp:inline>
+            </w:drawing>
+          </mc:Choice>
+          <mc:Fallback>
+            <w:pict>
+              <v:shapetype w14:anchorId="291C4F04" id="_x0000_t57" coordsize="21600,21600" o:spt="57" adj="2700" path="m,10800qy10800,,21600,10800,10800,21600,,10800xar@0@0@16@16@12@14@15@13xar@0@0@16@16@13@15@14@12xe">
+                <v:stroke joinstyle="miter"/>
+                <v:formulas>
+                  <v:f eqn="val #0"/>
+                  <v:f eqn="prod @0 2 1"/>
+                  <v:f eqn="sum 21600 0 @1"/>
+                  <v:f eqn="prod @2 @2 1"/>
+                  <v:f eqn="prod @0 @0 1"/>
+                  <v:f eqn="sum @3 0 @4"/>
+                  <v:f eqn="prod @5 1 8"/>
+                  <v:f eqn="sqrt @6"/>
+                  <v:f eqn="prod @4 1 8"/>
+                  <v:f eqn="sqrt @8"/>
+                  <v:f eqn="sum @7 @9 0"/>
+                  <v:f eqn="sum @7 0 @9"/>
+                  <v:f eqn="sum @10 10800 0"/>
+                  <v:f eqn="sum 10800 0 @10"/>
+                  <v:f eqn="sum @11 10800 0"/>
+                  <v:f eqn="sum 10800 0 @11"/>
+                  <v:f eqn="sum 21600 0 @0"/>
+                </v:formulas>
+                <v:path o:connecttype="custom" o:connectlocs="10800,0;3163,3163;0,10800;3163,18437;10800,21600;18437,18437;21600,10800;18437,3163" textboxrect="3163,3163,18437,18437"/>
+                <v:handles>
+                  <v:h position="#0,center" xrange="0,7200"/>
+                </v:handles>
+              </v:shapetype>
+              <v:shape id="Simbolo &quot;Non consentito&quot; 12" o:spid="_x0000_s1026" type="#_x0000_t57" style="width:41.4pt;height:39.6pt;visibility:visible;mso-wrap-style:square;mso-left-percent:-10001;mso-top-percent:-10001;mso-position-horizontal:absolute;mso-position-horizontal-relative:char;mso-position-vertical:absolute;mso-position-vertical-relative:line;mso-left-percent:-10001;mso-top-percent:-10001;v-text-anchor:middle" o:gfxdata="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" adj="3874" fillcolor="#156082 [3204]" strokecolor="#030e13 [484]" strokeweight="1pt">
+                <w10:anchorlock/>
+              </v:shape>
+            </w:pict>
+          </mc:Fallback>
+        </mc:AlternateContent>
+      </w:r>
+      <w:r>
+        <w:t xml:space="preserve"> (treated as a character)</w:t>
+      </w:r>
+    </w:p>
+    <w:p/>
+    <w:p>
+      <w:r>
+        <w:t>Floating shapes:</w:t>
+      </w:r>
+      <w:r>
+        <w:t xml:space="preserve"> </w:t>
+      </w:r>
+    </w:p>
     <w:p>
       <w:r>
         <w:rPr>

</xml_diff>